<commit_message>
Final tests and answers
</commit_message>
<xml_diff>
--- a/assemblies/Common/QuestionsAnswers/Answers.docx
+++ b/assemblies/Common/QuestionsAnswers/Answers.docx
@@ -252,28 +252,18 @@
           <w:sz w:val="28"/>
           <w:szCs w:val="28"/>
         </w:rPr>
-        <w:t xml:space="preserve">And the </w:t>
-      </w:r>
-      <w:proofErr w:type="gramStart"/>
+        <w:t xml:space="preserve">And the limit </w:t>
+      </w:r>
+      <w:proofErr w:type="spellStart"/>
       <w:r>
         <w:rPr>
           <w:rFonts w:eastAsiaTheme="minorEastAsia"/>
           <w:sz w:val="28"/>
           <w:szCs w:val="28"/>
         </w:rPr>
-        <w:t xml:space="preserve">limit  </w:t>
-      </w:r>
-      <w:proofErr w:type="spellStart"/>
-      <w:r>
-        <w:rPr>
-          <w:rFonts w:eastAsiaTheme="minorEastAsia"/>
-          <w:sz w:val="28"/>
-          <w:szCs w:val="28"/>
-        </w:rPr>
         <w:t>lim</w:t>
       </w:r>
       <w:proofErr w:type="spellEnd"/>
-      <w:proofErr w:type="gramEnd"/>
       <w:r>
         <w:rPr>
           <w:rFonts w:eastAsiaTheme="minorEastAsia"/>
@@ -393,7 +383,7 @@
           <w:sz w:val="28"/>
           <w:szCs w:val="28"/>
         </w:rPr>
-        <w:t xml:space="preserve"> set of members or an </w:t>
+        <w:t xml:space="preserve"> set of members or abstract members without implementation and it’s purely a specification or protocol for type </w:t>
       </w:r>
       <w:proofErr w:type="gramStart"/>
       <w:r>
@@ -401,7 +391,7 @@
           <w:sz w:val="28"/>
           <w:szCs w:val="28"/>
         </w:rPr>
-        <w:t>abstract members</w:t>
+        <w:t>it’s</w:t>
       </w:r>
       <w:proofErr w:type="gramEnd"/>
       <w:r>
@@ -409,56 +399,1822 @@
           <w:sz w:val="28"/>
           <w:szCs w:val="28"/>
         </w:rPr>
-        <w:t xml:space="preserve"> without implementation and </w:t>
+        <w:t xml:space="preserve"> modeling. Delegate in turn it’s a class </w:t>
+      </w:r>
+      <w:r>
+        <w:rPr>
+          <w:sz w:val="28"/>
+          <w:szCs w:val="28"/>
+        </w:rPr>
+        <w:t xml:space="preserve">and has </w:t>
+      </w:r>
+      <w:proofErr w:type="gramStart"/>
+      <w:r>
+        <w:rPr>
+          <w:sz w:val="28"/>
+          <w:szCs w:val="28"/>
+        </w:rPr>
+        <w:t>it’s</w:t>
+      </w:r>
+      <w:proofErr w:type="gramEnd"/>
+      <w:r>
+        <w:rPr>
+          <w:sz w:val="28"/>
+          <w:szCs w:val="28"/>
+        </w:rPr>
+        <w:t xml:space="preserve"> own implementation and it’s nothing but the pointer to function. In common they define sort of a type for entity and function in respect. We need to use delegates at the points where we pass functions as arguments or callbacks which is the same or defining events.  The interface in turn </w:t>
+      </w:r>
+      <w:r>
+        <w:rPr>
+          <w:sz w:val="28"/>
+          <w:szCs w:val="28"/>
+        </w:rPr>
+        <w:t>modeling further entity behavior like specifying level of abstraction instead of certain types.</w:t>
+      </w:r>
+    </w:p>
+    <w:p>
+      <w:pPr>
+        <w:pStyle w:val="ListParagraph"/>
+        <w:numPr>
+          <w:ilvl w:val="0"/>
+          <w:numId w:val="1"/>
+        </w:numPr>
+        <w:rPr>
+          <w:sz w:val="28"/>
+          <w:szCs w:val="28"/>
+        </w:rPr>
+      </w:pPr>
+      <w:r>
+        <w:rPr>
+          <w:sz w:val="28"/>
+          <w:szCs w:val="28"/>
+        </w:rPr>
+        <w:t xml:space="preserve">It’s unusual project as for me I’m everything new geek so I would with pleasure try to apply my expertise to help project and join unique team </w:t>
+      </w:r>
+      <w:r>
+        <w:rPr>
+          <w:sz w:val="28"/>
+          <w:szCs w:val="28"/>
+        </w:rPr>
+        <w:sym w:font="Wingdings" w:char="F04A"/>
+      </w:r>
+    </w:p>
+    <w:p>
+      <w:pPr>
+        <w:rPr>
+          <w:sz w:val="28"/>
+          <w:szCs w:val="28"/>
+        </w:rPr>
+      </w:pPr>
+    </w:p>
+    <w:p>
+      <w:pPr>
+        <w:rPr>
+          <w:sz w:val="28"/>
+          <w:szCs w:val="28"/>
+        </w:rPr>
+      </w:pPr>
+      <w:r>
+        <w:rPr>
+          <w:sz w:val="28"/>
+          <w:szCs w:val="28"/>
+        </w:rPr>
+        <w:lastRenderedPageBreak/>
+        <w:t>Car Architecture</w:t>
+      </w:r>
+    </w:p>
+    <w:p>
+      <w:pPr>
+        <w:rPr>
+          <w:sz w:val="28"/>
+          <w:szCs w:val="28"/>
+        </w:rPr>
+      </w:pPr>
+      <w:r>
+        <w:rPr>
+          <w:sz w:val="28"/>
+          <w:szCs w:val="28"/>
+        </w:rPr>
+        <w:t>According to provided diagram by the customer it’s a composition association so Car class looks following</w:t>
+      </w:r>
+    </w:p>
+    <w:p>
+      <w:pPr>
+        <w:autoSpaceDE w:val="0"/>
+        <w:autoSpaceDN w:val="0"/>
+        <w:adjustRightInd w:val="0"/>
+        <w:spacing w:after="0" w:line="240" w:lineRule="auto"/>
+        <w:rPr>
+          <w:rFonts w:ascii="Consolas" w:hAnsi="Consolas" w:cs="Consolas"/>
+          <w:color w:val="000000"/>
+          <w:sz w:val="19"/>
+          <w:szCs w:val="19"/>
+        </w:rPr>
+      </w:pPr>
+      <w:r>
+        <w:rPr>
+          <w:rFonts w:ascii="Consolas" w:hAnsi="Consolas" w:cs="Consolas"/>
+          <w:color w:val="0000FF"/>
+          <w:sz w:val="19"/>
+          <w:szCs w:val="19"/>
+        </w:rPr>
+        <w:t>public</w:t>
+      </w:r>
+      <w:r>
+        <w:rPr>
+          <w:rFonts w:ascii="Consolas" w:hAnsi="Consolas" w:cs="Consolas"/>
+          <w:color w:val="000000"/>
+          <w:sz w:val="19"/>
+          <w:szCs w:val="19"/>
+        </w:rPr>
+        <w:t xml:space="preserve"> </w:t>
+      </w:r>
+      <w:r>
+        <w:rPr>
+          <w:rFonts w:ascii="Consolas" w:hAnsi="Consolas" w:cs="Consolas"/>
+          <w:color w:val="0000FF"/>
+          <w:sz w:val="19"/>
+          <w:szCs w:val="19"/>
+        </w:rPr>
+        <w:t>class</w:t>
+      </w:r>
+      <w:r>
+        <w:rPr>
+          <w:rFonts w:ascii="Consolas" w:hAnsi="Consolas" w:cs="Consolas"/>
+          <w:color w:val="000000"/>
+          <w:sz w:val="19"/>
+          <w:szCs w:val="19"/>
+        </w:rPr>
+        <w:t xml:space="preserve"> </w:t>
+      </w:r>
+      <w:r>
+        <w:rPr>
+          <w:rFonts w:ascii="Consolas" w:hAnsi="Consolas" w:cs="Consolas"/>
+          <w:color w:val="2B91AF"/>
+          <w:sz w:val="19"/>
+          <w:szCs w:val="19"/>
+        </w:rPr>
+        <w:t>Car</w:t>
+      </w:r>
+    </w:p>
+    <w:p>
+      <w:pPr>
+        <w:autoSpaceDE w:val="0"/>
+        <w:autoSpaceDN w:val="0"/>
+        <w:adjustRightInd w:val="0"/>
+        <w:spacing w:after="0" w:line="240" w:lineRule="auto"/>
+        <w:rPr>
+          <w:rFonts w:ascii="Consolas" w:hAnsi="Consolas" w:cs="Consolas"/>
+          <w:color w:val="000000"/>
+          <w:sz w:val="19"/>
+          <w:szCs w:val="19"/>
+        </w:rPr>
+      </w:pPr>
+      <w:r>
+        <w:rPr>
+          <w:rFonts w:ascii="Consolas" w:hAnsi="Consolas" w:cs="Consolas"/>
+          <w:color w:val="000000"/>
+          <w:sz w:val="19"/>
+          <w:szCs w:val="19"/>
+        </w:rPr>
+        <w:t>{</w:t>
+      </w:r>
+    </w:p>
+    <w:p>
+      <w:pPr>
+        <w:autoSpaceDE w:val="0"/>
+        <w:autoSpaceDN w:val="0"/>
+        <w:adjustRightInd w:val="0"/>
+        <w:spacing w:after="0" w:line="240" w:lineRule="auto"/>
+        <w:rPr>
+          <w:rFonts w:ascii="Consolas" w:hAnsi="Consolas" w:cs="Consolas"/>
+          <w:color w:val="000000"/>
+          <w:sz w:val="19"/>
+          <w:szCs w:val="19"/>
+        </w:rPr>
+      </w:pPr>
+      <w:r>
+        <w:rPr>
+          <w:rFonts w:ascii="Consolas" w:hAnsi="Consolas" w:cs="Consolas"/>
+          <w:color w:val="000000"/>
+          <w:sz w:val="19"/>
+          <w:szCs w:val="19"/>
+        </w:rPr>
+        <w:t xml:space="preserve">    </w:t>
+      </w:r>
+      <w:r>
+        <w:rPr>
+          <w:rFonts w:ascii="Consolas" w:hAnsi="Consolas" w:cs="Consolas"/>
+          <w:color w:val="0000FF"/>
+          <w:sz w:val="19"/>
+          <w:szCs w:val="19"/>
+        </w:rPr>
+        <w:t>public</w:t>
+      </w:r>
+      <w:r>
+        <w:rPr>
+          <w:rFonts w:ascii="Consolas" w:hAnsi="Consolas" w:cs="Consolas"/>
+          <w:color w:val="000000"/>
+          <w:sz w:val="19"/>
+          <w:szCs w:val="19"/>
+        </w:rPr>
+        <w:t xml:space="preserve"> List&lt;</w:t>
+      </w:r>
+      <w:r>
+        <w:rPr>
+          <w:rFonts w:ascii="Consolas" w:hAnsi="Consolas" w:cs="Consolas"/>
+          <w:color w:val="70AD47" w:themeColor="accent6"/>
+          <w:sz w:val="19"/>
+          <w:szCs w:val="19"/>
+        </w:rPr>
+        <w:t>Wheel</w:t>
+      </w:r>
+      <w:r>
+        <w:rPr>
+          <w:rFonts w:ascii="Consolas" w:hAnsi="Consolas" w:cs="Consolas"/>
+          <w:color w:val="000000"/>
+          <w:sz w:val="19"/>
+          <w:szCs w:val="19"/>
+        </w:rPr>
+        <w:t xml:space="preserve">&gt; Wheels </w:t>
+      </w:r>
+      <w:proofErr w:type="gramStart"/>
+      <w:r>
+        <w:rPr>
+          <w:rFonts w:ascii="Consolas" w:hAnsi="Consolas" w:cs="Consolas"/>
+          <w:color w:val="000000"/>
+          <w:sz w:val="19"/>
+          <w:szCs w:val="19"/>
+        </w:rPr>
+        <w:t xml:space="preserve">{ </w:t>
+      </w:r>
+      <w:r>
+        <w:rPr>
+          <w:rFonts w:ascii="Consolas" w:hAnsi="Consolas" w:cs="Consolas"/>
+          <w:color w:val="0000FF"/>
+          <w:sz w:val="19"/>
+          <w:szCs w:val="19"/>
+        </w:rPr>
+        <w:t>get</w:t>
+      </w:r>
+      <w:proofErr w:type="gramEnd"/>
+      <w:r>
+        <w:rPr>
+          <w:rFonts w:ascii="Consolas" w:hAnsi="Consolas" w:cs="Consolas"/>
+          <w:color w:val="000000"/>
+          <w:sz w:val="19"/>
+          <w:szCs w:val="19"/>
+        </w:rPr>
+        <w:t xml:space="preserve">; </w:t>
+      </w:r>
+      <w:r>
+        <w:rPr>
+          <w:rFonts w:ascii="Consolas" w:hAnsi="Consolas" w:cs="Consolas"/>
+          <w:color w:val="0000FF"/>
+          <w:sz w:val="19"/>
+          <w:szCs w:val="19"/>
+        </w:rPr>
+        <w:t>protected</w:t>
+      </w:r>
+      <w:r>
+        <w:rPr>
+          <w:rFonts w:ascii="Consolas" w:hAnsi="Consolas" w:cs="Consolas"/>
+          <w:color w:val="000000"/>
+          <w:sz w:val="19"/>
+          <w:szCs w:val="19"/>
+        </w:rPr>
+        <w:t xml:space="preserve"> </w:t>
+      </w:r>
+      <w:r>
+        <w:rPr>
+          <w:rFonts w:ascii="Consolas" w:hAnsi="Consolas" w:cs="Consolas"/>
+          <w:color w:val="0000FF"/>
+          <w:sz w:val="19"/>
+          <w:szCs w:val="19"/>
+        </w:rPr>
+        <w:t>set</w:t>
+      </w:r>
+      <w:r>
+        <w:rPr>
+          <w:rFonts w:ascii="Consolas" w:hAnsi="Consolas" w:cs="Consolas"/>
+          <w:color w:val="000000"/>
+          <w:sz w:val="19"/>
+          <w:szCs w:val="19"/>
+        </w:rPr>
+        <w:t>; }</w:t>
+      </w:r>
+    </w:p>
+    <w:p>
+      <w:pPr>
+        <w:autoSpaceDE w:val="0"/>
+        <w:autoSpaceDN w:val="0"/>
+        <w:adjustRightInd w:val="0"/>
+        <w:spacing w:after="0" w:line="240" w:lineRule="auto"/>
+        <w:rPr>
+          <w:rFonts w:ascii="Consolas" w:hAnsi="Consolas" w:cs="Consolas"/>
+          <w:color w:val="000000"/>
+          <w:sz w:val="19"/>
+          <w:szCs w:val="19"/>
+        </w:rPr>
+      </w:pPr>
+    </w:p>
+    <w:p>
+      <w:pPr>
+        <w:autoSpaceDE w:val="0"/>
+        <w:autoSpaceDN w:val="0"/>
+        <w:adjustRightInd w:val="0"/>
+        <w:spacing w:after="0" w:line="240" w:lineRule="auto"/>
+        <w:rPr>
+          <w:rFonts w:ascii="Consolas" w:hAnsi="Consolas" w:cs="Consolas"/>
+          <w:color w:val="000000"/>
+          <w:sz w:val="19"/>
+          <w:szCs w:val="19"/>
+        </w:rPr>
+      </w:pPr>
+      <w:r>
+        <w:rPr>
+          <w:rFonts w:ascii="Consolas" w:hAnsi="Consolas" w:cs="Consolas"/>
+          <w:color w:val="000000"/>
+          <w:sz w:val="19"/>
+          <w:szCs w:val="19"/>
+        </w:rPr>
+        <w:t xml:space="preserve">    </w:t>
+      </w:r>
+      <w:r>
+        <w:rPr>
+          <w:rFonts w:ascii="Consolas" w:hAnsi="Consolas" w:cs="Consolas"/>
+          <w:color w:val="0000FF"/>
+          <w:sz w:val="19"/>
+          <w:szCs w:val="19"/>
+        </w:rPr>
+        <w:t>public</w:t>
+      </w:r>
+      <w:r>
+        <w:rPr>
+          <w:rFonts w:ascii="Consolas" w:hAnsi="Consolas" w:cs="Consolas"/>
+          <w:color w:val="000000"/>
+          <w:sz w:val="19"/>
+          <w:szCs w:val="19"/>
+        </w:rPr>
+        <w:t xml:space="preserve"> </w:t>
+      </w:r>
+      <w:r>
+        <w:rPr>
+          <w:rFonts w:ascii="Consolas" w:hAnsi="Consolas" w:cs="Consolas"/>
+          <w:color w:val="70AD47" w:themeColor="accent6"/>
+          <w:sz w:val="19"/>
+          <w:szCs w:val="19"/>
+        </w:rPr>
+        <w:t xml:space="preserve">Engine </w:t>
+      </w:r>
+      <w:r>
+        <w:rPr>
+          <w:rFonts w:ascii="Consolas" w:hAnsi="Consolas" w:cs="Consolas"/>
+          <w:color w:val="000000"/>
+          <w:sz w:val="19"/>
+          <w:szCs w:val="19"/>
+        </w:rPr>
+        <w:t xml:space="preserve">Engine </w:t>
+      </w:r>
+      <w:proofErr w:type="gramStart"/>
+      <w:r>
+        <w:rPr>
+          <w:rFonts w:ascii="Consolas" w:hAnsi="Consolas" w:cs="Consolas"/>
+          <w:color w:val="000000"/>
+          <w:sz w:val="19"/>
+          <w:szCs w:val="19"/>
+        </w:rPr>
+        <w:t xml:space="preserve">{ </w:t>
+      </w:r>
+      <w:r>
+        <w:rPr>
+          <w:rFonts w:ascii="Consolas" w:hAnsi="Consolas" w:cs="Consolas"/>
+          <w:color w:val="0000FF"/>
+          <w:sz w:val="19"/>
+          <w:szCs w:val="19"/>
+        </w:rPr>
+        <w:t>get</w:t>
+      </w:r>
+      <w:proofErr w:type="gramEnd"/>
+      <w:r>
+        <w:rPr>
+          <w:rFonts w:ascii="Consolas" w:hAnsi="Consolas" w:cs="Consolas"/>
+          <w:color w:val="000000"/>
+          <w:sz w:val="19"/>
+          <w:szCs w:val="19"/>
+        </w:rPr>
+        <w:t xml:space="preserve">; </w:t>
+      </w:r>
+      <w:r>
+        <w:rPr>
+          <w:rFonts w:ascii="Consolas" w:hAnsi="Consolas" w:cs="Consolas"/>
+          <w:color w:val="0000FF"/>
+          <w:sz w:val="19"/>
+          <w:szCs w:val="19"/>
+        </w:rPr>
+        <w:t>protected</w:t>
+      </w:r>
+      <w:r>
+        <w:rPr>
+          <w:rFonts w:ascii="Consolas" w:hAnsi="Consolas" w:cs="Consolas"/>
+          <w:color w:val="000000"/>
+          <w:sz w:val="19"/>
+          <w:szCs w:val="19"/>
+        </w:rPr>
+        <w:t xml:space="preserve"> </w:t>
+      </w:r>
+      <w:r>
+        <w:rPr>
+          <w:rFonts w:ascii="Consolas" w:hAnsi="Consolas" w:cs="Consolas"/>
+          <w:color w:val="0000FF"/>
+          <w:sz w:val="19"/>
+          <w:szCs w:val="19"/>
+        </w:rPr>
+        <w:t>set</w:t>
+      </w:r>
+      <w:r>
+        <w:rPr>
+          <w:rFonts w:ascii="Consolas" w:hAnsi="Consolas" w:cs="Consolas"/>
+          <w:color w:val="000000"/>
+          <w:sz w:val="19"/>
+          <w:szCs w:val="19"/>
+        </w:rPr>
+        <w:t>; }</w:t>
+      </w:r>
+    </w:p>
+    <w:p>
+      <w:pPr>
+        <w:autoSpaceDE w:val="0"/>
+        <w:autoSpaceDN w:val="0"/>
+        <w:adjustRightInd w:val="0"/>
+        <w:spacing w:after="0" w:line="240" w:lineRule="auto"/>
+        <w:rPr>
+          <w:rFonts w:ascii="Consolas" w:hAnsi="Consolas" w:cs="Consolas"/>
+          <w:color w:val="000000"/>
+          <w:sz w:val="19"/>
+          <w:szCs w:val="19"/>
+        </w:rPr>
+      </w:pPr>
+    </w:p>
+    <w:p>
+      <w:pPr>
+        <w:autoSpaceDE w:val="0"/>
+        <w:autoSpaceDN w:val="0"/>
+        <w:adjustRightInd w:val="0"/>
+        <w:spacing w:after="0" w:line="240" w:lineRule="auto"/>
+        <w:rPr>
+          <w:rFonts w:ascii="Consolas" w:hAnsi="Consolas" w:cs="Consolas"/>
+          <w:color w:val="000000"/>
+          <w:sz w:val="19"/>
+          <w:szCs w:val="19"/>
+        </w:rPr>
+      </w:pPr>
+      <w:r>
+        <w:rPr>
+          <w:rFonts w:ascii="Consolas" w:hAnsi="Consolas" w:cs="Consolas"/>
+          <w:color w:val="000000"/>
+          <w:sz w:val="19"/>
+          <w:szCs w:val="19"/>
+        </w:rPr>
+        <w:t xml:space="preserve">    </w:t>
+      </w:r>
+      <w:r>
+        <w:rPr>
+          <w:rFonts w:ascii="Consolas" w:hAnsi="Consolas" w:cs="Consolas"/>
+          <w:color w:val="0000FF"/>
+          <w:sz w:val="19"/>
+          <w:szCs w:val="19"/>
+        </w:rPr>
+        <w:t>public</w:t>
+      </w:r>
+      <w:r>
+        <w:rPr>
+          <w:rFonts w:ascii="Consolas" w:hAnsi="Consolas" w:cs="Consolas"/>
+          <w:color w:val="000000"/>
+          <w:sz w:val="19"/>
+          <w:szCs w:val="19"/>
+        </w:rPr>
+        <w:t xml:space="preserve"> </w:t>
+      </w:r>
+      <w:r>
+        <w:rPr>
+          <w:rFonts w:ascii="Consolas" w:hAnsi="Consolas" w:cs="Consolas"/>
+          <w:color w:val="70AD47" w:themeColor="accent6"/>
+          <w:sz w:val="19"/>
+          <w:szCs w:val="19"/>
+        </w:rPr>
+        <w:t>Carbur</w:t>
+      </w:r>
+      <w:r>
+        <w:rPr>
+          <w:rFonts w:ascii="Consolas" w:hAnsi="Consolas" w:cs="Consolas"/>
+          <w:color w:val="70AD47" w:themeColor="accent6"/>
+          <w:sz w:val="19"/>
+          <w:szCs w:val="19"/>
+        </w:rPr>
+        <w:t>e</w:t>
+      </w:r>
+      <w:r>
+        <w:rPr>
+          <w:rFonts w:ascii="Consolas" w:hAnsi="Consolas" w:cs="Consolas"/>
+          <w:color w:val="70AD47" w:themeColor="accent6"/>
+          <w:sz w:val="19"/>
+          <w:szCs w:val="19"/>
+        </w:rPr>
+        <w:t xml:space="preserve">tor </w:t>
       </w:r>
       <w:proofErr w:type="spellStart"/>
       <w:r>
         <w:rPr>
-          <w:sz w:val="28"/>
-          <w:szCs w:val="28"/>
-        </w:rPr>
-        <w:t>it’s</w:t>
+          <w:rFonts w:ascii="Consolas" w:hAnsi="Consolas" w:cs="Consolas"/>
+          <w:color w:val="000000"/>
+          <w:sz w:val="19"/>
+          <w:szCs w:val="19"/>
+        </w:rPr>
+        <w:t>Carbur</w:t>
+      </w:r>
+      <w:r>
+        <w:rPr>
+          <w:rFonts w:ascii="Consolas" w:hAnsi="Consolas" w:cs="Consolas"/>
+          <w:color w:val="000000"/>
+          <w:sz w:val="19"/>
+          <w:szCs w:val="19"/>
+        </w:rPr>
+        <w:t>e</w:t>
+      </w:r>
+      <w:r>
+        <w:rPr>
+          <w:rFonts w:ascii="Consolas" w:hAnsi="Consolas" w:cs="Consolas"/>
+          <w:color w:val="000000"/>
+          <w:sz w:val="19"/>
+          <w:szCs w:val="19"/>
+        </w:rPr>
+        <w:t>tor</w:t>
       </w:r>
       <w:proofErr w:type="spellEnd"/>
       <w:r>
         <w:rPr>
-          <w:sz w:val="28"/>
-          <w:szCs w:val="28"/>
-        </w:rPr>
-        <w:t xml:space="preserve"> purely a specification or protocol for type it’s modeling. Delegate in turn it’s a class </w:t>
-      </w:r>
-      <w:r>
-        <w:rPr>
-          <w:sz w:val="28"/>
-          <w:szCs w:val="28"/>
-        </w:rPr>
-        <w:t xml:space="preserve">and has </w:t>
+          <w:rFonts w:ascii="Consolas" w:hAnsi="Consolas" w:cs="Consolas"/>
+          <w:color w:val="000000"/>
+          <w:sz w:val="19"/>
+          <w:szCs w:val="19"/>
+        </w:rPr>
+        <w:t xml:space="preserve"> </w:t>
       </w:r>
       <w:proofErr w:type="gramStart"/>
       <w:r>
         <w:rPr>
-          <w:sz w:val="28"/>
-          <w:szCs w:val="28"/>
-        </w:rPr>
-        <w:t>it’s</w:t>
+          <w:rFonts w:ascii="Consolas" w:hAnsi="Consolas" w:cs="Consolas"/>
+          <w:color w:val="000000"/>
+          <w:sz w:val="19"/>
+          <w:szCs w:val="19"/>
+        </w:rPr>
+        <w:t xml:space="preserve">{ </w:t>
+      </w:r>
+      <w:r>
+        <w:rPr>
+          <w:rFonts w:ascii="Consolas" w:hAnsi="Consolas" w:cs="Consolas"/>
+          <w:color w:val="0000FF"/>
+          <w:sz w:val="19"/>
+          <w:szCs w:val="19"/>
+        </w:rPr>
+        <w:t>get</w:t>
       </w:r>
       <w:proofErr w:type="gramEnd"/>
       <w:r>
         <w:rPr>
-          <w:sz w:val="28"/>
-          <w:szCs w:val="28"/>
-        </w:rPr>
-        <w:t xml:space="preserve"> own implementation and it’s nothing but the pointer to function. In common they define sort of a type for entity and function in respect. We need to use delegates at the points where we pass functions as arguments or callbacks which is the same or defining events.  The interface in turn </w:t>
-      </w:r>
-      <w:r>
-        <w:rPr>
-          <w:sz w:val="28"/>
-          <w:szCs w:val="28"/>
-        </w:rPr>
-        <w:t>modeling further entity behavior like specifying level of abstraction instead of certain types.</w:t>
+          <w:rFonts w:ascii="Consolas" w:hAnsi="Consolas" w:cs="Consolas"/>
+          <w:color w:val="000000"/>
+          <w:sz w:val="19"/>
+          <w:szCs w:val="19"/>
+        </w:rPr>
+        <w:t xml:space="preserve">; </w:t>
+      </w:r>
+      <w:r>
+        <w:rPr>
+          <w:rFonts w:ascii="Consolas" w:hAnsi="Consolas" w:cs="Consolas"/>
+          <w:color w:val="0000FF"/>
+          <w:sz w:val="19"/>
+          <w:szCs w:val="19"/>
+        </w:rPr>
+        <w:t>set</w:t>
+      </w:r>
+      <w:r>
+        <w:rPr>
+          <w:rFonts w:ascii="Consolas" w:hAnsi="Consolas" w:cs="Consolas"/>
+          <w:color w:val="000000"/>
+          <w:sz w:val="19"/>
+          <w:szCs w:val="19"/>
+        </w:rPr>
+        <w:t>; }</w:t>
+      </w:r>
+    </w:p>
+    <w:p>
+      <w:pPr>
+        <w:autoSpaceDE w:val="0"/>
+        <w:autoSpaceDN w:val="0"/>
+        <w:adjustRightInd w:val="0"/>
+        <w:spacing w:after="0" w:line="240" w:lineRule="auto"/>
+        <w:rPr>
+          <w:rFonts w:ascii="Consolas" w:hAnsi="Consolas" w:cs="Consolas"/>
+          <w:color w:val="000000"/>
+          <w:sz w:val="19"/>
+          <w:szCs w:val="19"/>
+        </w:rPr>
+      </w:pPr>
+    </w:p>
+    <w:p>
+      <w:pPr>
+        <w:autoSpaceDE w:val="0"/>
+        <w:autoSpaceDN w:val="0"/>
+        <w:adjustRightInd w:val="0"/>
+        <w:spacing w:after="0" w:line="240" w:lineRule="auto"/>
+        <w:rPr>
+          <w:rFonts w:ascii="Consolas" w:hAnsi="Consolas" w:cs="Consolas"/>
+          <w:color w:val="000000"/>
+          <w:sz w:val="19"/>
+          <w:szCs w:val="19"/>
+        </w:rPr>
+      </w:pPr>
+      <w:r>
+        <w:rPr>
+          <w:rFonts w:ascii="Consolas" w:hAnsi="Consolas" w:cs="Consolas"/>
+          <w:color w:val="000000"/>
+          <w:sz w:val="19"/>
+          <w:szCs w:val="19"/>
+        </w:rPr>
+        <w:t xml:space="preserve">    </w:t>
+      </w:r>
+      <w:r>
+        <w:rPr>
+          <w:rFonts w:ascii="Consolas" w:hAnsi="Consolas" w:cs="Consolas"/>
+          <w:color w:val="0000FF"/>
+          <w:sz w:val="19"/>
+          <w:szCs w:val="19"/>
+        </w:rPr>
+        <w:t>public</w:t>
+      </w:r>
+      <w:r>
+        <w:rPr>
+          <w:rFonts w:ascii="Consolas" w:hAnsi="Consolas" w:cs="Consolas"/>
+          <w:color w:val="000000"/>
+          <w:sz w:val="19"/>
+          <w:szCs w:val="19"/>
+        </w:rPr>
+        <w:t xml:space="preserve"> </w:t>
+      </w:r>
+      <w:proofErr w:type="gramStart"/>
+      <w:r>
+        <w:rPr>
+          <w:rFonts w:ascii="Consolas" w:hAnsi="Consolas" w:cs="Consolas"/>
+          <w:color w:val="000000"/>
+          <w:sz w:val="19"/>
+          <w:szCs w:val="19"/>
+        </w:rPr>
+        <w:t>Car(</w:t>
+      </w:r>
+      <w:proofErr w:type="gramEnd"/>
+      <w:r>
+        <w:rPr>
+          <w:rFonts w:ascii="Consolas" w:hAnsi="Consolas" w:cs="Consolas"/>
+          <w:color w:val="000000"/>
+          <w:sz w:val="19"/>
+          <w:szCs w:val="19"/>
+        </w:rPr>
+        <w:t>)</w:t>
+      </w:r>
+    </w:p>
+    <w:p>
+      <w:pPr>
+        <w:autoSpaceDE w:val="0"/>
+        <w:autoSpaceDN w:val="0"/>
+        <w:adjustRightInd w:val="0"/>
+        <w:spacing w:after="0" w:line="240" w:lineRule="auto"/>
+        <w:rPr>
+          <w:rFonts w:ascii="Consolas" w:hAnsi="Consolas" w:cs="Consolas"/>
+          <w:color w:val="000000"/>
+          <w:sz w:val="19"/>
+          <w:szCs w:val="19"/>
+        </w:rPr>
+      </w:pPr>
+      <w:r>
+        <w:rPr>
+          <w:rFonts w:ascii="Consolas" w:hAnsi="Consolas" w:cs="Consolas"/>
+          <w:color w:val="000000"/>
+          <w:sz w:val="19"/>
+          <w:szCs w:val="19"/>
+        </w:rPr>
+        <w:t xml:space="preserve">    {</w:t>
+      </w:r>
+    </w:p>
+    <w:p>
+      <w:pPr>
+        <w:autoSpaceDE w:val="0"/>
+        <w:autoSpaceDN w:val="0"/>
+        <w:adjustRightInd w:val="0"/>
+        <w:spacing w:after="0" w:line="240" w:lineRule="auto"/>
+        <w:rPr>
+          <w:rFonts w:ascii="Consolas" w:hAnsi="Consolas" w:cs="Consolas"/>
+          <w:color w:val="000000"/>
+          <w:sz w:val="19"/>
+          <w:szCs w:val="19"/>
+        </w:rPr>
+      </w:pPr>
+      <w:r>
+        <w:rPr>
+          <w:rFonts w:ascii="Consolas" w:hAnsi="Consolas" w:cs="Consolas"/>
+          <w:color w:val="000000"/>
+          <w:sz w:val="19"/>
+          <w:szCs w:val="19"/>
+        </w:rPr>
+        <w:t xml:space="preserve">        Wheels = </w:t>
+      </w:r>
+      <w:r>
+        <w:rPr>
+          <w:rFonts w:ascii="Consolas" w:hAnsi="Consolas" w:cs="Consolas"/>
+          <w:color w:val="0000FF"/>
+          <w:sz w:val="19"/>
+          <w:szCs w:val="19"/>
+        </w:rPr>
+        <w:t>new</w:t>
+      </w:r>
+      <w:r>
+        <w:rPr>
+          <w:rFonts w:ascii="Consolas" w:hAnsi="Consolas" w:cs="Consolas"/>
+          <w:color w:val="000000"/>
+          <w:sz w:val="19"/>
+          <w:szCs w:val="19"/>
+        </w:rPr>
+        <w:t xml:space="preserve"> List&lt;</w:t>
+      </w:r>
+      <w:r>
+        <w:rPr>
+          <w:rFonts w:ascii="Consolas" w:hAnsi="Consolas" w:cs="Consolas"/>
+          <w:color w:val="70AD47" w:themeColor="accent6"/>
+          <w:sz w:val="19"/>
+          <w:szCs w:val="19"/>
+        </w:rPr>
+        <w:t>Wheel</w:t>
+      </w:r>
+      <w:proofErr w:type="gramStart"/>
+      <w:r>
+        <w:rPr>
+          <w:rFonts w:ascii="Consolas" w:hAnsi="Consolas" w:cs="Consolas"/>
+          <w:color w:val="000000"/>
+          <w:sz w:val="19"/>
+          <w:szCs w:val="19"/>
+        </w:rPr>
+        <w:t>&gt;(</w:t>
+      </w:r>
+      <w:proofErr w:type="gramEnd"/>
+      <w:r>
+        <w:rPr>
+          <w:rFonts w:ascii="Consolas" w:hAnsi="Consolas" w:cs="Consolas"/>
+          <w:color w:val="000000"/>
+          <w:sz w:val="19"/>
+          <w:szCs w:val="19"/>
+        </w:rPr>
+        <w:t>);</w:t>
+      </w:r>
+    </w:p>
+    <w:p>
+      <w:pPr>
+        <w:autoSpaceDE w:val="0"/>
+        <w:autoSpaceDN w:val="0"/>
+        <w:adjustRightInd w:val="0"/>
+        <w:spacing w:after="0" w:line="240" w:lineRule="auto"/>
+        <w:rPr>
+          <w:rFonts w:ascii="Consolas" w:hAnsi="Consolas" w:cs="Consolas"/>
+          <w:color w:val="000000"/>
+          <w:sz w:val="19"/>
+          <w:szCs w:val="19"/>
+        </w:rPr>
+      </w:pPr>
+      <w:r>
+        <w:rPr>
+          <w:rFonts w:ascii="Consolas" w:hAnsi="Consolas" w:cs="Consolas"/>
+          <w:color w:val="000000"/>
+          <w:sz w:val="19"/>
+          <w:szCs w:val="19"/>
+        </w:rPr>
+        <w:t xml:space="preserve">        Engine = </w:t>
+      </w:r>
+      <w:r>
+        <w:rPr>
+          <w:rFonts w:ascii="Consolas" w:hAnsi="Consolas" w:cs="Consolas"/>
+          <w:color w:val="0000FF"/>
+          <w:sz w:val="19"/>
+          <w:szCs w:val="19"/>
+        </w:rPr>
+        <w:t>new</w:t>
+      </w:r>
+      <w:r>
+        <w:rPr>
+          <w:rFonts w:ascii="Consolas" w:hAnsi="Consolas" w:cs="Consolas"/>
+          <w:color w:val="000000"/>
+          <w:sz w:val="19"/>
+          <w:szCs w:val="19"/>
+        </w:rPr>
+        <w:t xml:space="preserve"> </w:t>
+      </w:r>
+      <w:proofErr w:type="gramStart"/>
+      <w:r>
+        <w:rPr>
+          <w:rFonts w:ascii="Consolas" w:hAnsi="Consolas" w:cs="Consolas"/>
+          <w:color w:val="70AD47" w:themeColor="accent6"/>
+          <w:sz w:val="19"/>
+          <w:szCs w:val="19"/>
+        </w:rPr>
+        <w:t>Engine</w:t>
+      </w:r>
+      <w:r>
+        <w:rPr>
+          <w:rFonts w:ascii="Consolas" w:hAnsi="Consolas" w:cs="Consolas"/>
+          <w:color w:val="000000"/>
+          <w:sz w:val="19"/>
+          <w:szCs w:val="19"/>
+        </w:rPr>
+        <w:t>(</w:t>
+      </w:r>
+      <w:proofErr w:type="gramEnd"/>
+      <w:r>
+        <w:rPr>
+          <w:rFonts w:ascii="Consolas" w:hAnsi="Consolas" w:cs="Consolas"/>
+          <w:color w:val="000000"/>
+          <w:sz w:val="19"/>
+          <w:szCs w:val="19"/>
+        </w:rPr>
+        <w:t>);</w:t>
+      </w:r>
+    </w:p>
+    <w:p>
+      <w:pPr>
+        <w:autoSpaceDE w:val="0"/>
+        <w:autoSpaceDN w:val="0"/>
+        <w:adjustRightInd w:val="0"/>
+        <w:spacing w:after="0" w:line="240" w:lineRule="auto"/>
+        <w:rPr>
+          <w:rFonts w:ascii="Consolas" w:hAnsi="Consolas" w:cs="Consolas"/>
+          <w:color w:val="000000"/>
+          <w:sz w:val="19"/>
+          <w:szCs w:val="19"/>
+        </w:rPr>
+      </w:pPr>
+      <w:r>
+        <w:rPr>
+          <w:rFonts w:ascii="Consolas" w:hAnsi="Consolas" w:cs="Consolas"/>
+          <w:color w:val="000000"/>
+          <w:sz w:val="19"/>
+          <w:szCs w:val="19"/>
+        </w:rPr>
+        <w:t xml:space="preserve">        Carburator = </w:t>
+      </w:r>
+      <w:r>
+        <w:rPr>
+          <w:rFonts w:ascii="Consolas" w:hAnsi="Consolas" w:cs="Consolas"/>
+          <w:color w:val="0000FF"/>
+          <w:sz w:val="19"/>
+          <w:szCs w:val="19"/>
+        </w:rPr>
+        <w:t>new</w:t>
+      </w:r>
+      <w:r>
+        <w:rPr>
+          <w:rFonts w:ascii="Consolas" w:hAnsi="Consolas" w:cs="Consolas"/>
+          <w:color w:val="000000"/>
+          <w:sz w:val="19"/>
+          <w:szCs w:val="19"/>
+        </w:rPr>
+        <w:t xml:space="preserve"> </w:t>
+      </w:r>
+      <w:proofErr w:type="gramStart"/>
+      <w:r>
+        <w:rPr>
+          <w:rFonts w:ascii="Consolas" w:hAnsi="Consolas" w:cs="Consolas"/>
+          <w:color w:val="70AD47" w:themeColor="accent6"/>
+          <w:sz w:val="19"/>
+          <w:szCs w:val="19"/>
+        </w:rPr>
+        <w:t>Carburator</w:t>
+      </w:r>
+      <w:r>
+        <w:rPr>
+          <w:rFonts w:ascii="Consolas" w:hAnsi="Consolas" w:cs="Consolas"/>
+          <w:color w:val="000000"/>
+          <w:sz w:val="19"/>
+          <w:szCs w:val="19"/>
+        </w:rPr>
+        <w:t>(</w:t>
+      </w:r>
+      <w:proofErr w:type="gramEnd"/>
+      <w:r>
+        <w:rPr>
+          <w:rFonts w:ascii="Consolas" w:hAnsi="Consolas" w:cs="Consolas"/>
+          <w:color w:val="000000"/>
+          <w:sz w:val="19"/>
+          <w:szCs w:val="19"/>
+        </w:rPr>
+        <w:t>);</w:t>
+      </w:r>
+    </w:p>
+    <w:p>
+      <w:pPr>
+        <w:autoSpaceDE w:val="0"/>
+        <w:autoSpaceDN w:val="0"/>
+        <w:adjustRightInd w:val="0"/>
+        <w:spacing w:after="0" w:line="240" w:lineRule="auto"/>
+        <w:rPr>
+          <w:rFonts w:ascii="Consolas" w:hAnsi="Consolas" w:cs="Consolas"/>
+          <w:color w:val="000000"/>
+          <w:sz w:val="19"/>
+          <w:szCs w:val="19"/>
+          <w:lang w:val="ru-RU"/>
+        </w:rPr>
+      </w:pPr>
+      <w:r>
+        <w:rPr>
+          <w:rFonts w:ascii="Consolas" w:hAnsi="Consolas" w:cs="Consolas"/>
+          <w:color w:val="000000"/>
+          <w:sz w:val="19"/>
+          <w:szCs w:val="19"/>
+        </w:rPr>
+        <w:t xml:space="preserve">    </w:t>
+      </w:r>
+      <w:r>
+        <w:rPr>
+          <w:rFonts w:ascii="Consolas" w:hAnsi="Consolas" w:cs="Consolas"/>
+          <w:color w:val="000000"/>
+          <w:sz w:val="19"/>
+          <w:szCs w:val="19"/>
+          <w:lang w:val="ru-RU"/>
+        </w:rPr>
+        <w:t>}</w:t>
+      </w:r>
+    </w:p>
+    <w:p>
+      <w:pPr>
+        <w:rPr>
+          <w:rFonts w:ascii="Consolas" w:hAnsi="Consolas" w:cs="Consolas"/>
+          <w:color w:val="000000"/>
+          <w:sz w:val="19"/>
+          <w:szCs w:val="19"/>
+          <w:lang w:val="ru-RU"/>
+        </w:rPr>
+      </w:pPr>
+      <w:r>
+        <w:rPr>
+          <w:rFonts w:ascii="Consolas" w:hAnsi="Consolas" w:cs="Consolas"/>
+          <w:color w:val="000000"/>
+          <w:sz w:val="19"/>
+          <w:szCs w:val="19"/>
+          <w:lang w:val="ru-RU"/>
+        </w:rPr>
+        <w:t>}</w:t>
+      </w:r>
+    </w:p>
+    <w:p>
+      <w:pPr>
+        <w:rPr>
+          <w:sz w:val="28"/>
+          <w:szCs w:val="28"/>
+        </w:rPr>
+      </w:pPr>
+      <w:r>
+        <w:rPr>
+          <w:sz w:val="28"/>
+          <w:szCs w:val="28"/>
+        </w:rPr>
+        <w:t xml:space="preserve">The issue here is that all entities have strong bind to Car class so the architecture is rigid to changes and very hard to control and test. It would be better to use aggregation association and sort of Dependency Injection pattern so our class could look like this </w:t>
+      </w:r>
+    </w:p>
+    <w:p>
+      <w:pPr>
+        <w:autoSpaceDE w:val="0"/>
+        <w:autoSpaceDN w:val="0"/>
+        <w:adjustRightInd w:val="0"/>
+        <w:spacing w:after="0" w:line="240" w:lineRule="auto"/>
+        <w:rPr>
+          <w:rFonts w:ascii="Consolas" w:hAnsi="Consolas" w:cs="Consolas"/>
+          <w:color w:val="000000"/>
+          <w:sz w:val="19"/>
+          <w:szCs w:val="19"/>
+        </w:rPr>
+      </w:pPr>
+      <w:r>
+        <w:rPr>
+          <w:rFonts w:ascii="Consolas" w:hAnsi="Consolas" w:cs="Consolas"/>
+          <w:color w:val="0000FF"/>
+          <w:sz w:val="19"/>
+          <w:szCs w:val="19"/>
+        </w:rPr>
+        <w:t>public</w:t>
+      </w:r>
+      <w:r>
+        <w:rPr>
+          <w:rFonts w:ascii="Consolas" w:hAnsi="Consolas" w:cs="Consolas"/>
+          <w:color w:val="000000"/>
+          <w:sz w:val="19"/>
+          <w:szCs w:val="19"/>
+        </w:rPr>
+        <w:t xml:space="preserve"> </w:t>
+      </w:r>
+      <w:r>
+        <w:rPr>
+          <w:rFonts w:ascii="Consolas" w:hAnsi="Consolas" w:cs="Consolas"/>
+          <w:color w:val="0000FF"/>
+          <w:sz w:val="19"/>
+          <w:szCs w:val="19"/>
+        </w:rPr>
+        <w:t>class</w:t>
+      </w:r>
+      <w:r>
+        <w:rPr>
+          <w:rFonts w:ascii="Consolas" w:hAnsi="Consolas" w:cs="Consolas"/>
+          <w:color w:val="000000"/>
+          <w:sz w:val="19"/>
+          <w:szCs w:val="19"/>
+        </w:rPr>
+        <w:t xml:space="preserve"> </w:t>
+      </w:r>
+      <w:r>
+        <w:rPr>
+          <w:rFonts w:ascii="Consolas" w:hAnsi="Consolas" w:cs="Consolas"/>
+          <w:color w:val="2B91AF"/>
+          <w:sz w:val="19"/>
+          <w:szCs w:val="19"/>
+        </w:rPr>
+        <w:t>Car</w:t>
+      </w:r>
+    </w:p>
+    <w:p>
+      <w:pPr>
+        <w:autoSpaceDE w:val="0"/>
+        <w:autoSpaceDN w:val="0"/>
+        <w:adjustRightInd w:val="0"/>
+        <w:spacing w:after="0" w:line="240" w:lineRule="auto"/>
+        <w:rPr>
+          <w:rFonts w:ascii="Consolas" w:hAnsi="Consolas" w:cs="Consolas"/>
+          <w:color w:val="000000"/>
+          <w:sz w:val="19"/>
+          <w:szCs w:val="19"/>
+        </w:rPr>
+      </w:pPr>
+      <w:r>
+        <w:rPr>
+          <w:rFonts w:ascii="Consolas" w:hAnsi="Consolas" w:cs="Consolas"/>
+          <w:color w:val="000000"/>
+          <w:sz w:val="19"/>
+          <w:szCs w:val="19"/>
+        </w:rPr>
+        <w:t>{</w:t>
+      </w:r>
+    </w:p>
+    <w:p>
+      <w:pPr>
+        <w:autoSpaceDE w:val="0"/>
+        <w:autoSpaceDN w:val="0"/>
+        <w:adjustRightInd w:val="0"/>
+        <w:spacing w:after="0" w:line="240" w:lineRule="auto"/>
+        <w:rPr>
+          <w:rFonts w:ascii="Consolas" w:hAnsi="Consolas" w:cs="Consolas"/>
+          <w:color w:val="000000"/>
+          <w:sz w:val="19"/>
+          <w:szCs w:val="19"/>
+        </w:rPr>
+      </w:pPr>
+      <w:r>
+        <w:rPr>
+          <w:rFonts w:ascii="Consolas" w:hAnsi="Consolas" w:cs="Consolas"/>
+          <w:color w:val="000000"/>
+          <w:sz w:val="19"/>
+          <w:szCs w:val="19"/>
+        </w:rPr>
+        <w:t xml:space="preserve">    </w:t>
+      </w:r>
+      <w:r>
+        <w:rPr>
+          <w:rFonts w:ascii="Consolas" w:hAnsi="Consolas" w:cs="Consolas"/>
+          <w:color w:val="0000FF"/>
+          <w:sz w:val="19"/>
+          <w:szCs w:val="19"/>
+        </w:rPr>
+        <w:t>public</w:t>
+      </w:r>
+      <w:r>
+        <w:rPr>
+          <w:rFonts w:ascii="Consolas" w:hAnsi="Consolas" w:cs="Consolas"/>
+          <w:color w:val="000000"/>
+          <w:sz w:val="19"/>
+          <w:szCs w:val="19"/>
+        </w:rPr>
+        <w:t xml:space="preserve"> List&lt;</w:t>
+      </w:r>
+      <w:r>
+        <w:rPr>
+          <w:rFonts w:ascii="Consolas" w:hAnsi="Consolas" w:cs="Consolas"/>
+          <w:color w:val="70AD47" w:themeColor="accent6"/>
+          <w:sz w:val="19"/>
+          <w:szCs w:val="19"/>
+        </w:rPr>
+        <w:t>Wheel</w:t>
+      </w:r>
+      <w:r>
+        <w:rPr>
+          <w:rFonts w:ascii="Consolas" w:hAnsi="Consolas" w:cs="Consolas"/>
+          <w:color w:val="000000"/>
+          <w:sz w:val="19"/>
+          <w:szCs w:val="19"/>
+        </w:rPr>
+        <w:t xml:space="preserve">&gt; Wheels { </w:t>
+      </w:r>
+      <w:r>
+        <w:rPr>
+          <w:rFonts w:ascii="Consolas" w:hAnsi="Consolas" w:cs="Consolas"/>
+          <w:color w:val="0000FF"/>
+          <w:sz w:val="19"/>
+          <w:szCs w:val="19"/>
+        </w:rPr>
+        <w:t>get</w:t>
+      </w:r>
+      <w:r>
+        <w:rPr>
+          <w:rFonts w:ascii="Consolas" w:hAnsi="Consolas" w:cs="Consolas"/>
+          <w:color w:val="000000"/>
+          <w:sz w:val="19"/>
+          <w:szCs w:val="19"/>
+        </w:rPr>
+        <w:t xml:space="preserve">; </w:t>
+      </w:r>
+      <w:r>
+        <w:rPr>
+          <w:rFonts w:ascii="Consolas" w:hAnsi="Consolas" w:cs="Consolas"/>
+          <w:color w:val="0000FF"/>
+          <w:sz w:val="19"/>
+          <w:szCs w:val="19"/>
+        </w:rPr>
+        <w:t>protected</w:t>
+      </w:r>
+      <w:r>
+        <w:rPr>
+          <w:rFonts w:ascii="Consolas" w:hAnsi="Consolas" w:cs="Consolas"/>
+          <w:color w:val="000000"/>
+          <w:sz w:val="19"/>
+          <w:szCs w:val="19"/>
+        </w:rPr>
+        <w:t xml:space="preserve"> </w:t>
+      </w:r>
+      <w:r>
+        <w:rPr>
+          <w:rFonts w:ascii="Consolas" w:hAnsi="Consolas" w:cs="Consolas"/>
+          <w:color w:val="0000FF"/>
+          <w:sz w:val="19"/>
+          <w:szCs w:val="19"/>
+        </w:rPr>
+        <w:t>set</w:t>
+      </w:r>
+      <w:r>
+        <w:rPr>
+          <w:rFonts w:ascii="Consolas" w:hAnsi="Consolas" w:cs="Consolas"/>
+          <w:color w:val="000000"/>
+          <w:sz w:val="19"/>
+          <w:szCs w:val="19"/>
+        </w:rPr>
+        <w:t>; }</w:t>
+      </w:r>
+    </w:p>
+    <w:p>
+      <w:pPr>
+        <w:autoSpaceDE w:val="0"/>
+        <w:autoSpaceDN w:val="0"/>
+        <w:adjustRightInd w:val="0"/>
+        <w:spacing w:after="0" w:line="240" w:lineRule="auto"/>
+        <w:rPr>
+          <w:rFonts w:ascii="Consolas" w:hAnsi="Consolas" w:cs="Consolas"/>
+          <w:color w:val="000000"/>
+          <w:sz w:val="19"/>
+          <w:szCs w:val="19"/>
+        </w:rPr>
+      </w:pPr>
+    </w:p>
+    <w:p>
+      <w:pPr>
+        <w:autoSpaceDE w:val="0"/>
+        <w:autoSpaceDN w:val="0"/>
+        <w:adjustRightInd w:val="0"/>
+        <w:spacing w:after="0" w:line="240" w:lineRule="auto"/>
+        <w:rPr>
+          <w:rFonts w:ascii="Consolas" w:hAnsi="Consolas" w:cs="Consolas"/>
+          <w:color w:val="000000"/>
+          <w:sz w:val="19"/>
+          <w:szCs w:val="19"/>
+        </w:rPr>
+      </w:pPr>
+      <w:r>
+        <w:rPr>
+          <w:rFonts w:ascii="Consolas" w:hAnsi="Consolas" w:cs="Consolas"/>
+          <w:color w:val="000000"/>
+          <w:sz w:val="19"/>
+          <w:szCs w:val="19"/>
+        </w:rPr>
+        <w:t xml:space="preserve">    </w:t>
+      </w:r>
+      <w:r>
+        <w:rPr>
+          <w:rFonts w:ascii="Consolas" w:hAnsi="Consolas" w:cs="Consolas"/>
+          <w:color w:val="0000FF"/>
+          <w:sz w:val="19"/>
+          <w:szCs w:val="19"/>
+        </w:rPr>
+        <w:t>public</w:t>
+      </w:r>
+      <w:r>
+        <w:rPr>
+          <w:rFonts w:ascii="Consolas" w:hAnsi="Consolas" w:cs="Consolas"/>
+          <w:color w:val="000000"/>
+          <w:sz w:val="19"/>
+          <w:szCs w:val="19"/>
+        </w:rPr>
+        <w:t xml:space="preserve"> </w:t>
+      </w:r>
+      <w:r>
+        <w:rPr>
+          <w:rFonts w:ascii="Consolas" w:hAnsi="Consolas" w:cs="Consolas"/>
+          <w:color w:val="70AD47" w:themeColor="accent6"/>
+          <w:sz w:val="19"/>
+          <w:szCs w:val="19"/>
+        </w:rPr>
+        <w:t xml:space="preserve">Engine </w:t>
+      </w:r>
+      <w:r>
+        <w:rPr>
+          <w:rFonts w:ascii="Consolas" w:hAnsi="Consolas" w:cs="Consolas"/>
+          <w:color w:val="000000"/>
+          <w:sz w:val="19"/>
+          <w:szCs w:val="19"/>
+        </w:rPr>
+        <w:t xml:space="preserve">Engine { </w:t>
+      </w:r>
+      <w:r>
+        <w:rPr>
+          <w:rFonts w:ascii="Consolas" w:hAnsi="Consolas" w:cs="Consolas"/>
+          <w:color w:val="0000FF"/>
+          <w:sz w:val="19"/>
+          <w:szCs w:val="19"/>
+        </w:rPr>
+        <w:t>get</w:t>
+      </w:r>
+      <w:r>
+        <w:rPr>
+          <w:rFonts w:ascii="Consolas" w:hAnsi="Consolas" w:cs="Consolas"/>
+          <w:color w:val="000000"/>
+          <w:sz w:val="19"/>
+          <w:szCs w:val="19"/>
+        </w:rPr>
+        <w:t xml:space="preserve">; </w:t>
+      </w:r>
+      <w:r>
+        <w:rPr>
+          <w:rFonts w:ascii="Consolas" w:hAnsi="Consolas" w:cs="Consolas"/>
+          <w:color w:val="0000FF"/>
+          <w:sz w:val="19"/>
+          <w:szCs w:val="19"/>
+        </w:rPr>
+        <w:t>protected</w:t>
+      </w:r>
+      <w:r>
+        <w:rPr>
+          <w:rFonts w:ascii="Consolas" w:hAnsi="Consolas" w:cs="Consolas"/>
+          <w:color w:val="000000"/>
+          <w:sz w:val="19"/>
+          <w:szCs w:val="19"/>
+        </w:rPr>
+        <w:t xml:space="preserve"> </w:t>
+      </w:r>
+      <w:r>
+        <w:rPr>
+          <w:rFonts w:ascii="Consolas" w:hAnsi="Consolas" w:cs="Consolas"/>
+          <w:color w:val="0000FF"/>
+          <w:sz w:val="19"/>
+          <w:szCs w:val="19"/>
+        </w:rPr>
+        <w:t>set</w:t>
+      </w:r>
+      <w:r>
+        <w:rPr>
+          <w:rFonts w:ascii="Consolas" w:hAnsi="Consolas" w:cs="Consolas"/>
+          <w:color w:val="000000"/>
+          <w:sz w:val="19"/>
+          <w:szCs w:val="19"/>
+        </w:rPr>
+        <w:t>; }</w:t>
+      </w:r>
+    </w:p>
+    <w:p>
+      <w:pPr>
+        <w:autoSpaceDE w:val="0"/>
+        <w:autoSpaceDN w:val="0"/>
+        <w:adjustRightInd w:val="0"/>
+        <w:spacing w:after="0" w:line="240" w:lineRule="auto"/>
+        <w:rPr>
+          <w:rFonts w:ascii="Consolas" w:hAnsi="Consolas" w:cs="Consolas"/>
+          <w:color w:val="000000"/>
+          <w:sz w:val="19"/>
+          <w:szCs w:val="19"/>
+        </w:rPr>
+      </w:pPr>
+    </w:p>
+    <w:p>
+      <w:pPr>
+        <w:autoSpaceDE w:val="0"/>
+        <w:autoSpaceDN w:val="0"/>
+        <w:adjustRightInd w:val="0"/>
+        <w:spacing w:after="0" w:line="240" w:lineRule="auto"/>
+        <w:rPr>
+          <w:rFonts w:ascii="Consolas" w:hAnsi="Consolas" w:cs="Consolas"/>
+          <w:color w:val="000000"/>
+          <w:sz w:val="19"/>
+          <w:szCs w:val="19"/>
+        </w:rPr>
+      </w:pPr>
+      <w:r>
+        <w:rPr>
+          <w:rFonts w:ascii="Consolas" w:hAnsi="Consolas" w:cs="Consolas"/>
+          <w:color w:val="000000"/>
+          <w:sz w:val="19"/>
+          <w:szCs w:val="19"/>
+        </w:rPr>
+        <w:t xml:space="preserve">    </w:t>
+      </w:r>
+      <w:r>
+        <w:rPr>
+          <w:rFonts w:ascii="Consolas" w:hAnsi="Consolas" w:cs="Consolas"/>
+          <w:color w:val="0000FF"/>
+          <w:sz w:val="19"/>
+          <w:szCs w:val="19"/>
+        </w:rPr>
+        <w:t>public</w:t>
+      </w:r>
+      <w:r>
+        <w:rPr>
+          <w:rFonts w:ascii="Consolas" w:hAnsi="Consolas" w:cs="Consolas"/>
+          <w:color w:val="000000"/>
+          <w:sz w:val="19"/>
+          <w:szCs w:val="19"/>
+        </w:rPr>
+        <w:t xml:space="preserve"> </w:t>
+      </w:r>
+      <w:r>
+        <w:rPr>
+          <w:rFonts w:ascii="Consolas" w:hAnsi="Consolas" w:cs="Consolas"/>
+          <w:color w:val="70AD47" w:themeColor="accent6"/>
+          <w:sz w:val="19"/>
+          <w:szCs w:val="19"/>
+        </w:rPr>
+        <w:t>Carbur</w:t>
+      </w:r>
+      <w:r>
+        <w:rPr>
+          <w:rFonts w:ascii="Consolas" w:hAnsi="Consolas" w:cs="Consolas"/>
+          <w:color w:val="70AD47" w:themeColor="accent6"/>
+          <w:sz w:val="19"/>
+          <w:szCs w:val="19"/>
+        </w:rPr>
+        <w:t>e</w:t>
+      </w:r>
+      <w:r>
+        <w:rPr>
+          <w:rFonts w:ascii="Consolas" w:hAnsi="Consolas" w:cs="Consolas"/>
+          <w:color w:val="70AD47" w:themeColor="accent6"/>
+          <w:sz w:val="19"/>
+          <w:szCs w:val="19"/>
+        </w:rPr>
+        <w:t xml:space="preserve">tor </w:t>
+      </w:r>
+      <w:r>
+        <w:rPr>
+          <w:rFonts w:ascii="Consolas" w:hAnsi="Consolas" w:cs="Consolas"/>
+          <w:color w:val="000000"/>
+          <w:sz w:val="19"/>
+          <w:szCs w:val="19"/>
+        </w:rPr>
+        <w:t>Carbur</w:t>
+      </w:r>
+      <w:r>
+        <w:rPr>
+          <w:rFonts w:ascii="Consolas" w:hAnsi="Consolas" w:cs="Consolas"/>
+          <w:color w:val="000000"/>
+          <w:sz w:val="19"/>
+          <w:szCs w:val="19"/>
+        </w:rPr>
+        <w:t>e</w:t>
+      </w:r>
+      <w:r>
+        <w:rPr>
+          <w:rFonts w:ascii="Consolas" w:hAnsi="Consolas" w:cs="Consolas"/>
+          <w:color w:val="000000"/>
+          <w:sz w:val="19"/>
+          <w:szCs w:val="19"/>
+        </w:rPr>
+        <w:t xml:space="preserve">tor </w:t>
+      </w:r>
+      <w:proofErr w:type="gramStart"/>
+      <w:r>
+        <w:rPr>
+          <w:rFonts w:ascii="Consolas" w:hAnsi="Consolas" w:cs="Consolas"/>
+          <w:color w:val="000000"/>
+          <w:sz w:val="19"/>
+          <w:szCs w:val="19"/>
+        </w:rPr>
+        <w:t xml:space="preserve">{ </w:t>
+      </w:r>
+      <w:r>
+        <w:rPr>
+          <w:rFonts w:ascii="Consolas" w:hAnsi="Consolas" w:cs="Consolas"/>
+          <w:color w:val="0000FF"/>
+          <w:sz w:val="19"/>
+          <w:szCs w:val="19"/>
+        </w:rPr>
+        <w:t>get</w:t>
+      </w:r>
+      <w:proofErr w:type="gramEnd"/>
+      <w:r>
+        <w:rPr>
+          <w:rFonts w:ascii="Consolas" w:hAnsi="Consolas" w:cs="Consolas"/>
+          <w:color w:val="000000"/>
+          <w:sz w:val="19"/>
+          <w:szCs w:val="19"/>
+        </w:rPr>
+        <w:t xml:space="preserve">; </w:t>
+      </w:r>
+      <w:r>
+        <w:rPr>
+          <w:rFonts w:ascii="Consolas" w:hAnsi="Consolas" w:cs="Consolas"/>
+          <w:color w:val="0000FF"/>
+          <w:sz w:val="19"/>
+          <w:szCs w:val="19"/>
+        </w:rPr>
+        <w:t>set</w:t>
+      </w:r>
+      <w:r>
+        <w:rPr>
+          <w:rFonts w:ascii="Consolas" w:hAnsi="Consolas" w:cs="Consolas"/>
+          <w:color w:val="000000"/>
+          <w:sz w:val="19"/>
+          <w:szCs w:val="19"/>
+        </w:rPr>
+        <w:t>; }</w:t>
+      </w:r>
+    </w:p>
+    <w:p>
+      <w:pPr>
+        <w:autoSpaceDE w:val="0"/>
+        <w:autoSpaceDN w:val="0"/>
+        <w:adjustRightInd w:val="0"/>
+        <w:spacing w:after="0" w:line="240" w:lineRule="auto"/>
+        <w:rPr>
+          <w:rFonts w:ascii="Consolas" w:hAnsi="Consolas" w:cs="Consolas"/>
+          <w:color w:val="000000"/>
+          <w:sz w:val="19"/>
+          <w:szCs w:val="19"/>
+        </w:rPr>
+      </w:pPr>
+    </w:p>
+    <w:p>
+      <w:pPr>
+        <w:autoSpaceDE w:val="0"/>
+        <w:autoSpaceDN w:val="0"/>
+        <w:adjustRightInd w:val="0"/>
+        <w:spacing w:after="0" w:line="240" w:lineRule="auto"/>
+        <w:rPr>
+          <w:rFonts w:ascii="Consolas" w:hAnsi="Consolas" w:cs="Consolas"/>
+          <w:color w:val="000000"/>
+          <w:sz w:val="19"/>
+          <w:szCs w:val="19"/>
+        </w:rPr>
+      </w:pPr>
+      <w:r>
+        <w:rPr>
+          <w:rFonts w:ascii="Consolas" w:hAnsi="Consolas" w:cs="Consolas"/>
+          <w:color w:val="000000"/>
+          <w:sz w:val="19"/>
+          <w:szCs w:val="19"/>
+        </w:rPr>
+        <w:t xml:space="preserve">    </w:t>
+      </w:r>
+      <w:r>
+        <w:rPr>
+          <w:rFonts w:ascii="Consolas" w:hAnsi="Consolas" w:cs="Consolas"/>
+          <w:color w:val="0000FF"/>
+          <w:sz w:val="19"/>
+          <w:szCs w:val="19"/>
+        </w:rPr>
+        <w:t>public</w:t>
+      </w:r>
+      <w:r>
+        <w:rPr>
+          <w:rFonts w:ascii="Consolas" w:hAnsi="Consolas" w:cs="Consolas"/>
+          <w:color w:val="000000"/>
+          <w:sz w:val="19"/>
+          <w:szCs w:val="19"/>
+        </w:rPr>
+        <w:t xml:space="preserve"> </w:t>
+      </w:r>
+      <w:proofErr w:type="gramStart"/>
+      <w:r>
+        <w:rPr>
+          <w:rFonts w:ascii="Consolas" w:hAnsi="Consolas" w:cs="Consolas"/>
+          <w:color w:val="000000"/>
+          <w:sz w:val="19"/>
+          <w:szCs w:val="19"/>
+        </w:rPr>
+        <w:t>Car(</w:t>
+      </w:r>
+      <w:proofErr w:type="gramEnd"/>
+      <w:r>
+        <w:rPr>
+          <w:rFonts w:ascii="Consolas" w:hAnsi="Consolas" w:cs="Consolas"/>
+          <w:color w:val="000000"/>
+          <w:sz w:val="19"/>
+          <w:szCs w:val="19"/>
+        </w:rPr>
+        <w:t>List&lt;</w:t>
+      </w:r>
+      <w:r>
+        <w:rPr>
+          <w:rFonts w:ascii="Consolas" w:hAnsi="Consolas" w:cs="Consolas"/>
+          <w:color w:val="70AD47" w:themeColor="accent6"/>
+          <w:sz w:val="19"/>
+          <w:szCs w:val="19"/>
+        </w:rPr>
+        <w:t>IWheel</w:t>
+      </w:r>
+      <w:r>
+        <w:rPr>
+          <w:rFonts w:ascii="Consolas" w:hAnsi="Consolas" w:cs="Consolas"/>
+          <w:color w:val="000000"/>
+          <w:sz w:val="19"/>
+          <w:szCs w:val="19"/>
+        </w:rPr>
+        <w:t xml:space="preserve">&gt; wheels, </w:t>
+      </w:r>
+      <w:r>
+        <w:rPr>
+          <w:rFonts w:ascii="Consolas" w:hAnsi="Consolas" w:cs="Consolas"/>
+          <w:color w:val="70AD47" w:themeColor="accent6"/>
+          <w:sz w:val="19"/>
+          <w:szCs w:val="19"/>
+        </w:rPr>
+        <w:t xml:space="preserve">ICarburator </w:t>
+      </w:r>
+      <w:r>
+        <w:rPr>
+          <w:rFonts w:ascii="Consolas" w:hAnsi="Consolas" w:cs="Consolas"/>
+          <w:color w:val="000000"/>
+          <w:sz w:val="19"/>
+          <w:szCs w:val="19"/>
+        </w:rPr>
+        <w:t>carburetor</w:t>
+      </w:r>
+      <w:r>
+        <w:rPr>
+          <w:rFonts w:ascii="Consolas" w:hAnsi="Consolas" w:cs="Consolas"/>
+          <w:color w:val="000000"/>
+          <w:sz w:val="19"/>
+          <w:szCs w:val="19"/>
+        </w:rPr>
+        <w:t xml:space="preserve">, </w:t>
+      </w:r>
+      <w:r>
+        <w:rPr>
+          <w:rFonts w:ascii="Consolas" w:hAnsi="Consolas" w:cs="Consolas"/>
+          <w:color w:val="70AD47" w:themeColor="accent6"/>
+          <w:sz w:val="19"/>
+          <w:szCs w:val="19"/>
+        </w:rPr>
+        <w:t xml:space="preserve">IEngine </w:t>
+      </w:r>
+      <w:r>
+        <w:rPr>
+          <w:rFonts w:ascii="Consolas" w:hAnsi="Consolas" w:cs="Consolas"/>
+          <w:color w:val="000000"/>
+          <w:sz w:val="19"/>
+          <w:szCs w:val="19"/>
+        </w:rPr>
+        <w:t>engine)</w:t>
+      </w:r>
+    </w:p>
+    <w:p>
+      <w:pPr>
+        <w:autoSpaceDE w:val="0"/>
+        <w:autoSpaceDN w:val="0"/>
+        <w:adjustRightInd w:val="0"/>
+        <w:spacing w:after="0" w:line="240" w:lineRule="auto"/>
+        <w:rPr>
+          <w:rFonts w:ascii="Consolas" w:hAnsi="Consolas" w:cs="Consolas"/>
+          <w:color w:val="000000"/>
+          <w:sz w:val="19"/>
+          <w:szCs w:val="19"/>
+        </w:rPr>
+      </w:pPr>
+      <w:r>
+        <w:rPr>
+          <w:rFonts w:ascii="Consolas" w:hAnsi="Consolas" w:cs="Consolas"/>
+          <w:color w:val="000000"/>
+          <w:sz w:val="19"/>
+          <w:szCs w:val="19"/>
+        </w:rPr>
+        <w:t xml:space="preserve">    {</w:t>
+      </w:r>
+    </w:p>
+    <w:p>
+      <w:pPr>
+        <w:autoSpaceDE w:val="0"/>
+        <w:autoSpaceDN w:val="0"/>
+        <w:adjustRightInd w:val="0"/>
+        <w:spacing w:after="0" w:line="240" w:lineRule="auto"/>
+        <w:rPr>
+          <w:rFonts w:ascii="Consolas" w:hAnsi="Consolas" w:cs="Consolas"/>
+          <w:color w:val="000000"/>
+          <w:sz w:val="19"/>
+          <w:szCs w:val="19"/>
+        </w:rPr>
+      </w:pPr>
+      <w:r>
+        <w:rPr>
+          <w:rFonts w:ascii="Consolas" w:hAnsi="Consolas" w:cs="Consolas"/>
+          <w:color w:val="000000"/>
+          <w:sz w:val="19"/>
+          <w:szCs w:val="19"/>
+        </w:rPr>
+        <w:t xml:space="preserve">        Wheels = wheels;</w:t>
+      </w:r>
+    </w:p>
+    <w:p>
+      <w:pPr>
+        <w:autoSpaceDE w:val="0"/>
+        <w:autoSpaceDN w:val="0"/>
+        <w:adjustRightInd w:val="0"/>
+        <w:spacing w:after="0" w:line="240" w:lineRule="auto"/>
+        <w:rPr>
+          <w:rFonts w:ascii="Consolas" w:hAnsi="Consolas" w:cs="Consolas"/>
+          <w:color w:val="000000"/>
+          <w:sz w:val="19"/>
+          <w:szCs w:val="19"/>
+        </w:rPr>
+      </w:pPr>
+      <w:r>
+        <w:rPr>
+          <w:rFonts w:ascii="Consolas" w:hAnsi="Consolas" w:cs="Consolas"/>
+          <w:color w:val="000000"/>
+          <w:sz w:val="19"/>
+          <w:szCs w:val="19"/>
+        </w:rPr>
+        <w:t xml:space="preserve">        Engine = engine;</w:t>
+      </w:r>
+    </w:p>
+    <w:p>
+      <w:pPr>
+        <w:autoSpaceDE w:val="0"/>
+        <w:autoSpaceDN w:val="0"/>
+        <w:adjustRightInd w:val="0"/>
+        <w:spacing w:after="0" w:line="240" w:lineRule="auto"/>
+        <w:rPr>
+          <w:rFonts w:ascii="Consolas" w:hAnsi="Consolas" w:cs="Consolas"/>
+          <w:color w:val="000000"/>
+          <w:sz w:val="19"/>
+          <w:szCs w:val="19"/>
+        </w:rPr>
+      </w:pPr>
+      <w:r>
+        <w:rPr>
+          <w:rFonts w:ascii="Consolas" w:hAnsi="Consolas" w:cs="Consolas"/>
+          <w:color w:val="000000"/>
+          <w:sz w:val="19"/>
+          <w:szCs w:val="19"/>
+        </w:rPr>
+        <w:t xml:space="preserve">        Carbur</w:t>
+      </w:r>
+      <w:r>
+        <w:rPr>
+          <w:rFonts w:ascii="Consolas" w:hAnsi="Consolas" w:cs="Consolas"/>
+          <w:color w:val="000000"/>
+          <w:sz w:val="19"/>
+          <w:szCs w:val="19"/>
+        </w:rPr>
+        <w:t>e</w:t>
+      </w:r>
+      <w:r>
+        <w:rPr>
+          <w:rFonts w:ascii="Consolas" w:hAnsi="Consolas" w:cs="Consolas"/>
+          <w:color w:val="000000"/>
+          <w:sz w:val="19"/>
+          <w:szCs w:val="19"/>
+        </w:rPr>
+        <w:t xml:space="preserve">tor = </w:t>
+      </w:r>
+      <w:r>
+        <w:rPr>
+          <w:rFonts w:ascii="Consolas" w:hAnsi="Consolas" w:cs="Consolas"/>
+          <w:color w:val="000000"/>
+          <w:sz w:val="19"/>
+          <w:szCs w:val="19"/>
+        </w:rPr>
+        <w:t>carburetor</w:t>
+      </w:r>
+      <w:r>
+        <w:rPr>
+          <w:rFonts w:ascii="Consolas" w:hAnsi="Consolas" w:cs="Consolas"/>
+          <w:color w:val="000000"/>
+          <w:sz w:val="19"/>
+          <w:szCs w:val="19"/>
+        </w:rPr>
+        <w:t>;</w:t>
+      </w:r>
+    </w:p>
+    <w:p>
+      <w:pPr>
+        <w:autoSpaceDE w:val="0"/>
+        <w:autoSpaceDN w:val="0"/>
+        <w:adjustRightInd w:val="0"/>
+        <w:spacing w:after="0" w:line="240" w:lineRule="auto"/>
+        <w:rPr>
+          <w:rFonts w:ascii="Consolas" w:hAnsi="Consolas" w:cs="Consolas"/>
+          <w:color w:val="000000"/>
+          <w:sz w:val="19"/>
+          <w:szCs w:val="19"/>
+          <w:lang w:val="ru-RU"/>
+        </w:rPr>
+      </w:pPr>
+      <w:r>
+        <w:rPr>
+          <w:rFonts w:ascii="Consolas" w:hAnsi="Consolas" w:cs="Consolas"/>
+          <w:color w:val="000000"/>
+          <w:sz w:val="19"/>
+          <w:szCs w:val="19"/>
+        </w:rPr>
+        <w:t xml:space="preserve">    </w:t>
+      </w:r>
+      <w:r>
+        <w:rPr>
+          <w:rFonts w:ascii="Consolas" w:hAnsi="Consolas" w:cs="Consolas"/>
+          <w:color w:val="000000"/>
+          <w:sz w:val="19"/>
+          <w:szCs w:val="19"/>
+          <w:lang w:val="ru-RU"/>
+        </w:rPr>
+        <w:t>}</w:t>
+      </w:r>
+    </w:p>
+    <w:p>
+      <w:pPr>
+        <w:rPr>
+          <w:rFonts w:ascii="Consolas" w:hAnsi="Consolas" w:cs="Consolas"/>
+          <w:color w:val="000000"/>
+          <w:sz w:val="19"/>
+          <w:szCs w:val="19"/>
+          <w:lang w:val="ru-RU"/>
+        </w:rPr>
+      </w:pPr>
+      <w:r>
+        <w:rPr>
+          <w:rFonts w:ascii="Consolas" w:hAnsi="Consolas" w:cs="Consolas"/>
+          <w:color w:val="000000"/>
+          <w:sz w:val="19"/>
+          <w:szCs w:val="19"/>
+          <w:lang w:val="ru-RU"/>
+        </w:rPr>
+        <w:t>}</w:t>
+      </w:r>
+    </w:p>
+    <w:p>
+      <w:pPr>
+        <w:rPr>
+          <w:rFonts w:cstheme="minorHAnsi"/>
+          <w:color w:val="000000"/>
+          <w:sz w:val="28"/>
+          <w:szCs w:val="28"/>
+        </w:rPr>
+      </w:pPr>
+      <w:r>
+        <w:rPr>
+          <w:rFonts w:cstheme="minorHAnsi"/>
+          <w:color w:val="000000"/>
+          <w:sz w:val="28"/>
+          <w:szCs w:val="28"/>
+        </w:rPr>
+        <w:t>So here Engine and Carburetor could be instantiated separately as a Singleton and wheels as required. In this case we keep working with abstraction instead and now it’s could be tested and easy to change and enhance.</w:t>
       </w:r>
       <w:bookmarkStart w:id="0" w:name="_GoBack"/>
       <w:bookmarkEnd w:id="0"/>
+      <w:r>
+        <w:rPr>
+          <w:rFonts w:cstheme="minorHAnsi"/>
+          <w:color w:val="000000"/>
+          <w:sz w:val="28"/>
+          <w:szCs w:val="28"/>
+        </w:rPr>
+        <w:t xml:space="preserve">   </w:t>
+      </w:r>
     </w:p>
     <w:sectPr>
       <w:pgSz w:w="12240" w:h="15840"/>
@@ -690,6 +2446,7 @@
     <w:lsdException w:name="HTML Sample" w:semiHidden="1" w:unhideWhenUsed="1"/>
     <w:lsdException w:name="HTML Typewriter" w:semiHidden="1" w:unhideWhenUsed="1"/>
     <w:lsdException w:name="HTML Variable" w:semiHidden="1" w:unhideWhenUsed="1"/>
+    <w:lsdException w:name="Normal Table" w:semiHidden="1" w:unhideWhenUsed="1"/>
     <w:lsdException w:name="annotation subject" w:semiHidden="1" w:unhideWhenUsed="1"/>
     <w:lsdException w:name="No List" w:semiHidden="1" w:unhideWhenUsed="1"/>
     <w:lsdException w:name="Outline List 1" w:semiHidden="1" w:unhideWhenUsed="1"/>
@@ -736,8 +2493,10 @@
     <w:lsdException w:name="Table Subtle 2" w:semiHidden="1" w:unhideWhenUsed="1"/>
     <w:lsdException w:name="Table Web 1" w:semiHidden="1" w:unhideWhenUsed="1"/>
     <w:lsdException w:name="Table Web 2" w:semiHidden="1" w:unhideWhenUsed="1"/>
+    <w:lsdException w:name="Table Web 3" w:semiHidden="1" w:unhideWhenUsed="1"/>
     <w:lsdException w:name="Balloon Text" w:semiHidden="1" w:unhideWhenUsed="1"/>
     <w:lsdException w:name="Table Grid" w:uiPriority="39"/>
+    <w:lsdException w:name="Table Theme" w:semiHidden="1" w:unhideWhenUsed="1"/>
     <w:lsdException w:name="Placeholder Text" w:semiHidden="1"/>
     <w:lsdException w:name="No Spacing" w:uiPriority="1" w:qFormat="1"/>
     <w:lsdException w:name="Light Shading" w:uiPriority="60"/>

</xml_diff>